<commit_message>
Remove angualr expressions since they are deprecated
</commit_message>
<xml_diff>
--- a/ied-be/src/templates/predracun.docx
+++ b/ied-be/src/templates/predracun.docx
@@ -3095,7 +3095,7 @@
         <w:rPr>
           <w:rFonts w:ascii="Times New Roman" w:hAnsi="Times New Roman" w:eastAsia="Times New Roman" w:cs="Times New Roman"/>
         </w:rPr>
-        <w:t xml:space="preserve">{#izdavacRacuna.id == “ied”}</w:t>
+        <w:t xml:space="preserve">{#shouldRenderPdvBlock}</w:t>
       </w:r>
       <w:r>
         <w:rPr>
@@ -3224,10 +3224,14 @@
         <w:jc w:val="left"/>
         <w:rPr>
           <w:rFonts w:ascii="Times New Roman" w:hAnsi="Times New Roman" w:eastAsia="Times New Roman" w:cs="Times New Roman"/>
-          <w:color w:val="auto"/>
+          <w:b/>
+          <w:bCs/>
+          <w:color w:val="000000"/>
           <w:spacing w:val="0"/>
           <w:position w:val="0"/>
-          <w:sz w:val="24"/>
+          <w:sz w:val="20"/>
+          <w:szCs w:val="20"/>
+          <w:u w:val="single"/>
           <w:shd w:val="clear" w:color="auto" w:fill="auto"/>
         </w:rPr>
       </w:pPr>
@@ -3243,31 +3247,6 @@
           <w:shd w:val="clear" w:color="auto" w:fill="auto"/>
         </w:rPr>
         <w:t xml:space="preserve">{#</w:t>
-      </w:r>
-      <w:r>
-        <w:rPr>
-          <w:rFonts w:ascii="Times New Roman" w:hAnsi="Times New Roman" w:eastAsia="Times New Roman" w:cs="Times New Roman"/>
-          <w:color w:val="000000"/>
-          <w:spacing w:val="0"/>
-          <w:position w:val="0"/>
-          <w:sz w:val="20"/>
-          <w:u w:val="single"/>
-          <w:shd w:val="clear" w:color="auto" w:fill="auto"/>
-        </w:rPr>
-        <w:t xml:space="preserve">izdavacRacuna</w:t>
-      </w:r>
-      <w:r>
-        <w:rPr>
-          <w:rFonts w:ascii="Times New Roman" w:hAnsi="Times New Roman" w:eastAsia="Times New Roman" w:cs="Times New Roman"/>
-          <w:b/>
-          <w:color w:val="000000"/>
-          <w:spacing w:val="0"/>
-          <w:position w:val="0"/>
-          <w:sz w:val="20"/>
-          <w:u w:val="single"/>
-          <w:shd w:val="clear" w:color="auto" w:fill="auto"/>
-        </w:rPr>
-        <w:t xml:space="preserve">}{#</w:t>
       </w:r>
       <w:r>
         <w:rPr>
@@ -3292,9 +3271,7 @@
           <w:u w:val="single"/>
           <w:shd w:val="clear" w:color="auto" w:fill="auto"/>
         </w:rPr>
-        <w:t xml:space="preserve">}</w:t>
-        <w:br/>
-        <w:t xml:space="preserve">Napomena o poreskom osloba</w:t>
+        <w:t xml:space="preserve">}Napomena o poreskom osloba</w:t>
       </w:r>
       <w:r>
         <w:rPr>
@@ -3332,33 +3309,7 @@
           <w:u w:val="single"/>
           <w:shd w:val="clear" w:color="auto" w:fill="auto"/>
         </w:rPr>
-        <w:br/>
         <w:t xml:space="preserve">{/</w:t>
-      </w:r>
-      <w:r>
-        <w:rPr>
-          <w:rFonts w:ascii="Times New Roman" w:hAnsi="Times New Roman" w:eastAsia="Times New Roman" w:cs="Times New Roman"/>
-          <w:color w:val="000000"/>
-          <w:spacing w:val="0"/>
-          <w:position w:val="0"/>
-          <w:sz w:val="20"/>
-          <w:u w:val="single"/>
-          <w:shd w:val="clear" w:color="auto" w:fill="auto"/>
-        </w:rPr>
-        <w:t xml:space="preserve">brojResenjaOEvidencijiZaPdv</w:t>
-      </w:r>
-      <w:r>
-        <w:rPr>
-          <w:rFonts w:ascii="Times New Roman" w:hAnsi="Times New Roman" w:eastAsia="Times New Roman" w:cs="Times New Roman"/>
-          <w:b/>
-          <w:color w:val="000000"/>
-          <w:spacing w:val="0"/>
-          <w:position w:val="0"/>
-          <w:sz w:val="20"/>
-          <w:u w:val="single"/>
-          <w:shd w:val="clear" w:color="auto" w:fill="auto"/>
-        </w:rPr>
-        <w:t xml:space="preserve">}{/</w:t>
       </w:r>
       <w:r>
         <w:rPr>
@@ -3372,7 +3323,56 @@
           <w:shd w:val="clear" w:color="auto" w:fill="auto"/>
         </w:rPr>
         <w:t xml:space="preserve">}</w:t>
-        <w:br/>
+      </w:r>
+      <w:r>
+        <w:rPr>
+          <w:rFonts w:ascii="Times New Roman" w:hAnsi="Times New Roman" w:eastAsia="Times New Roman" w:cs="Times New Roman"/>
+          <w:color w:val="auto"/>
+          <w:spacing w:val="0"/>
+          <w:position w:val="0"/>
+          <w:sz w:val="24"/>
+          <w:shd w:val="clear" w:color="auto" w:fill="auto"/>
+        </w:rPr>
+      </w:r>
+    </w:p>
+    <w:p>
+      <w:pPr>
+        <w:pBdr/>
+        <w:spacing w:after="120" w:before="0" w:line="279" w:lineRule="auto"/>
+        <w:ind w:right="0" w:firstLine="0" w:left="0"/>
+        <w:jc w:val="left"/>
+        <w:rPr>
+          <w:rFonts w:ascii="Times New Roman" w:hAnsi="Times New Roman" w:eastAsia="Times New Roman" w:cs="Times New Roman"/>
+          <w:color w:val="auto"/>
+          <w:spacing w:val="0"/>
+          <w:position w:val="0"/>
+          <w:sz w:val="24"/>
+          <w:szCs w:val="24"/>
+        </w:rPr>
+      </w:pPr>
+      <w:r>
+        <w:rPr>
+          <w:rFonts w:ascii="Times New Roman" w:hAnsi="Times New Roman" w:eastAsia="Times New Roman" w:cs="Times New Roman"/>
+          <w:b/>
+          <w:color w:val="000000"/>
+          <w:spacing w:val="0"/>
+          <w:position w:val="0"/>
+          <w:sz w:val="20"/>
+          <w:u w:val="single"/>
+          <w:shd w:val="clear" w:color="auto" w:fill="auto"/>
+        </w:rPr>
+      </w:r>
+      <w:r>
+        <w:rPr>
+          <w:rFonts w:ascii="Times New Roman" w:hAnsi="Times New Roman" w:eastAsia="Times New Roman" w:cs="Times New Roman"/>
+          <w:b/>
+          <w:color w:val="000000"/>
+          <w:spacing w:val="0"/>
+          <w:position w:val="0"/>
+          <w:sz w:val="20"/>
+          <w:u w:val="single"/>
+          <w:shd w:val="clear" w:color="auto" w:fill="auto"/>
+        </w:rPr>
         <w:t xml:space="preserve">Rok za uplatu</w:t>
       </w:r>
       <w:r>
@@ -3498,16 +3498,7 @@
           <w:shd w:val="clear" w:color="auto" w:fill="auto"/>
         </w:rPr>
       </w:r>
-      <w:r>
-        <w:rPr>
-          <w:rFonts w:ascii="Times New Roman" w:hAnsi="Times New Roman" w:eastAsia="Times New Roman" w:cs="Times New Roman"/>
-          <w:color w:val="auto"/>
-          <w:spacing w:val="0"/>
-          <w:position w:val="0"/>
-          <w:sz w:val="24"/>
-          <w:shd w:val="clear" w:color="auto" w:fill="auto"/>
-        </w:rPr>
-      </w:r>
+      <w:r/>
     </w:p>
     <w:p>
       <w:pPr>

</xml_diff>